<commit_message>
upd pioggia3 per il ; da togliere
</commit_message>
<xml_diff>
--- a/DOCS_DA_CONVERTIRE/cavaticcio_it.docx
+++ b/DOCS_DA_CONVERTIRE/cavaticcio_it.docx
@@ -173,6 +173,9 @@
       <w:pPr>
         <w:ind w:left="720"/>
         <w:jc w:val="center"/>
+        <w:rPr>
+          <w:u w:val="single"/>
+        </w:rPr>
       </w:pPr>
       <w:r>
         <w:rPr>
@@ -220,14 +223,6 @@
           </wp:inline>
         </w:drawing>
       </w:r>
-    </w:p>
-    <w:p>
-      <w:pPr>
-        <w:ind w:left="720"/>
-        <w:rPr>
-          <w:u w:val="single"/>
-        </w:rPr>
-      </w:pPr>
       <w:r>
         <w:br/>
       </w:r>
@@ -236,17 +231,12 @@
       </w:r>
       <w:proofErr w:type="spellStart"/>
       <w:r>
-        <w:t>SPLIT_</w:t>
-      </w:r>
-      <w:proofErr w:type="gramStart"/>
-      <w:r>
-        <w:t>BLOCK:Turbina_Centrale_Cavaticcio</w:t>
+        <w:t>SPLIT_BLOCK:Turbina_Centrale_Cavaticcio</w:t>
       </w:r>
       <w:r>
         <w:t>.jpg</w:t>
       </w:r>
       <w:proofErr w:type="spellEnd"/>
-      <w:proofErr w:type="gramEnd"/>
       <w:r>
         <w:t>]</w:t>
       </w:r>
@@ -625,15 +615,7 @@
         <w:t>prenotazione per gruppi privati</w:t>
       </w:r>
       <w:r>
-        <w:t xml:space="preserve"> (generalmente di almeno </w:t>
-      </w:r>
-      <w:proofErr w:type="gramStart"/>
-      <w:r>
-        <w:t>10</w:t>
-      </w:r>
-      <w:proofErr w:type="gramEnd"/>
-      <w:r>
-        <w:t xml:space="preserve"> persone).</w:t>
+        <w:t xml:space="preserve"> (generalmente di almeno 10 persone).</w:t>
       </w:r>
     </w:p>
     <w:p>
@@ -731,13 +713,8 @@
           <w:numId w:val="5"/>
         </w:numPr>
       </w:pPr>
-      <w:proofErr w:type="gramStart"/>
-      <w:r>
-        <w:t>Email</w:t>
-      </w:r>
-      <w:proofErr w:type="gramEnd"/>
-      <w:r>
-        <w:t>: prenotazioni@canalidibologna.it</w:t>
+      <w:r>
+        <w:t>Email: prenotazioni@canalidibologna.it</w:t>
       </w:r>
     </w:p>
     <w:p>

</xml_diff>